<commit_message>
Made small changes to report
</commit_message>
<xml_diff>
--- a/Assignment2/ECEC_413_Assignment2.docx
+++ b/Assignment2/ECEC_413_Assignment2.docx
@@ -580,14 +580,27 @@
       <w:r>
         <w:t xml:space="preserve">Table </w:t>
       </w:r>
-      <w:fldSimple w:instr=" SEQ Table \* ARABIC ">
-        <w:r>
-          <w:rPr>
-            <w:noProof/>
-          </w:rPr>
-          <w:t>1</w:t>
-        </w:r>
-      </w:fldSimple>
+      <w:r>
+        <w:fldChar w:fldCharType="begin"/>
+      </w:r>
+      <w:r>
+        <w:instrText xml:space="preserve"> SEQ Table \* ARABIC </w:instrText>
+      </w:r>
+      <w:r>
+        <w:fldChar w:fldCharType="separate"/>
+      </w:r>
+      <w:r>
+        <w:rPr>
+          <w:noProof/>
+        </w:rPr>
+        <w:t>1</w:t>
+      </w:r>
+      <w:r>
+        <w:rPr>
+          <w:noProof/>
+        </w:rPr>
+        <w:fldChar w:fldCharType="end"/>
+      </w:r>
       <w:r>
         <w:t xml:space="preserve">: Execution times along with speedups for </w:t>
       </w:r>
@@ -730,16 +743,21 @@
       </w:r>
     </w:p>
     <w:p>
-      <w:pPr>
-        <w:jc w:val="both"/>
-        <w:rPr>
-          <w:rFonts w:eastAsia="Times New Roman" w:cs="Times New Roman"/>
+      <w:r>
+        <w:rPr>
           <w:b/>
-          <w:color w:val="000000"/>
-          <w:sz w:val="24"/>
-          <w:szCs w:val="24"/>
-        </w:rPr>
-      </w:pPr>
+        </w:rPr>
+        <w:t>Disclaimer</w:t>
+      </w:r>
+      <w:r>
+        <w:rPr>
+          <w:b/>
+        </w:rPr>
+        <w:t xml:space="preserve">: </w:t>
+      </w:r>
+      <w:r>
+        <w:t xml:space="preserve">The test cases are sun on both xunil and my personal machine for comparison purposes. The discussion section talks about the results achieved. </w:t>
+      </w:r>
     </w:p>
     <w:p>
       <w:pPr>
@@ -765,7 +783,7 @@
             <wp:docPr id="1" name="Chart 1">
               <a:extLst xmlns:a="http://schemas.openxmlformats.org/drawingml/2006/main">
                 <a:ext uri="{FF2B5EF4-FFF2-40B4-BE49-F238E27FC236}">
-                  <a16:creationId xmlns:a16="http://schemas.microsoft.com/office/drawing/2014/main" xmlns:w16se="http://schemas.microsoft.com/office/word/2015/wordml/symex" xmlns:w="http://schemas.openxmlformats.org/wordprocessingml/2006/main" xmlns:w10="urn:schemas-microsoft-com:office:word" xmlns:v="urn:schemas-microsoft-com:vml" xmlns:o="urn:schemas-microsoft-com:office:office" xmlns:cx5="http://schemas.microsoft.com/office/drawing/2016/5/11/chartex" xmlns:cx4="http://schemas.microsoft.com/office/drawing/2016/5/10/chartex" xmlns:cx3="http://schemas.microsoft.com/office/drawing/2016/5/9/chartex" xmlns:cx2="http://schemas.microsoft.com/office/drawing/2015/10/21/chartex" xmlns:cx1="http://schemas.microsoft.com/office/drawing/2015/9/8/chartex" xmlns:cx="http://schemas.microsoft.com/office/drawing/2014/chartex" xmlns="" id="{E8E07B22-A1D5-4260-A9C9-57F448755854}"/>
+                  <a16:creationId xmlns="" xmlns:cx="http://schemas.microsoft.com/office/drawing/2014/chartex" xmlns:cx1="http://schemas.microsoft.com/office/drawing/2015/9/8/chartex" xmlns:cx2="http://schemas.microsoft.com/office/drawing/2015/10/21/chartex" xmlns:cx3="http://schemas.microsoft.com/office/drawing/2016/5/9/chartex" xmlns:cx4="http://schemas.microsoft.com/office/drawing/2016/5/10/chartex" xmlns:cx5="http://schemas.microsoft.com/office/drawing/2016/5/11/chartex" xmlns:o="urn:schemas-microsoft-com:office:office" xmlns:v="urn:schemas-microsoft-com:vml" xmlns:w10="urn:schemas-microsoft-com:office:word" xmlns:w="http://schemas.openxmlformats.org/wordprocessingml/2006/main" xmlns:w16se="http://schemas.microsoft.com/office/word/2015/wordml/symex" xmlns:a16="http://schemas.microsoft.com/office/drawing/2014/main" id="{E8E07B22-A1D5-4260-A9C9-57F448755854}"/>
                 </a:ext>
               </a:extLst>
             </wp:docPr>
@@ -825,7 +843,7 @@
             <wp:docPr id="10" name="Chart 10">
               <a:extLst xmlns:a="http://schemas.openxmlformats.org/drawingml/2006/main">
                 <a:ext uri="{FF2B5EF4-FFF2-40B4-BE49-F238E27FC236}">
-                  <a16:creationId xmlns:a16="http://schemas.microsoft.com/office/drawing/2014/main" xmlns:w16se="http://schemas.microsoft.com/office/word/2015/wordml/symex" xmlns:w="http://schemas.openxmlformats.org/wordprocessingml/2006/main" xmlns:w10="urn:schemas-microsoft-com:office:word" xmlns:v="urn:schemas-microsoft-com:vml" xmlns:o="urn:schemas-microsoft-com:office:office" xmlns:cx5="http://schemas.microsoft.com/office/drawing/2016/5/11/chartex" xmlns:cx4="http://schemas.microsoft.com/office/drawing/2016/5/10/chartex" xmlns:cx3="http://schemas.microsoft.com/office/drawing/2016/5/9/chartex" xmlns:cx2="http://schemas.microsoft.com/office/drawing/2015/10/21/chartex" xmlns:cx1="http://schemas.microsoft.com/office/drawing/2015/9/8/chartex" xmlns:cx="http://schemas.microsoft.com/office/drawing/2014/chartex" xmlns="" id="{A8C86DE8-4AD6-4035-BD65-240473362ADA}"/>
+                  <a16:creationId xmlns="" xmlns:cx="http://schemas.microsoft.com/office/drawing/2014/chartex" xmlns:cx1="http://schemas.microsoft.com/office/drawing/2015/9/8/chartex" xmlns:cx2="http://schemas.microsoft.com/office/drawing/2015/10/21/chartex" xmlns:cx3="http://schemas.microsoft.com/office/drawing/2016/5/9/chartex" xmlns:cx4="http://schemas.microsoft.com/office/drawing/2016/5/10/chartex" xmlns:cx5="http://schemas.microsoft.com/office/drawing/2016/5/11/chartex" xmlns:o="urn:schemas-microsoft-com:office:office" xmlns:v="urn:schemas-microsoft-com:vml" xmlns:w10="urn:schemas-microsoft-com:office:word" xmlns:w="http://schemas.openxmlformats.org/wordprocessingml/2006/main" xmlns:w16se="http://schemas.microsoft.com/office/word/2015/wordml/symex" xmlns:a16="http://schemas.microsoft.com/office/drawing/2014/main" id="{A8C86DE8-4AD6-4035-BD65-240473362ADA}"/>
                 </a:ext>
               </a:extLst>
             </wp:docPr>
@@ -852,13 +870,7 @@
         </w:rPr>
       </w:pPr>
       <w:r>
-        <w:t xml:space="preserve">Figure </w:t>
-      </w:r>
-      <w:r>
-        <w:t>2</w:t>
-      </w:r>
-      <w:r>
-        <w:t>: Speedup as seen on xunil</w:t>
+        <w:t>Figure 2: Speedup as seen on xunil</w:t>
       </w:r>
     </w:p>
     <w:p>
@@ -1615,7 +1627,61 @@
           <w:sz w:val="24"/>
           <w:szCs w:val="24"/>
         </w:rPr>
-        <w:t xml:space="preserve">One point to note is that there were differences in the data collected from xunil versus the data collected from my personal machine. This could be because of differences in cache size and even how the operating system organizes the memory spaces. In the xunil dataset, we see that there isn’t a proper increase in speed up, rather it slowed down, until there was a large enough dataset and corresponding number of threads. This could very well be because of the overhead incurred in malloc of the double int pointer matrix and then merging it back. There is also a critical block, which is needed to ensure that no other thread would interfere when the merge process is happening on one thread. The use of the critical, however, affects the parallelization of the implementation. </w:t>
+        <w:t>One point to note is that there were differences in the data collected from xunil versus the data collected from my personal machine. This could be because of differences in cache size and even how the operating system organizes the memory spaces. In the xunil dataset, we see that there isn’t a proper increase in speed up</w:t>
+      </w:r>
+      <w:r>
+        <w:rPr>
+          <w:rFonts w:eastAsia="Times New Roman" w:cs="Times New Roman"/>
+          <w:color w:val="000000"/>
+          <w:sz w:val="24"/>
+          <w:szCs w:val="24"/>
+        </w:rPr>
+        <w:t xml:space="preserve"> when the data size isn’t large enough and the number of threads are not enough</w:t>
+      </w:r>
+      <w:r>
+        <w:rPr>
+          <w:rFonts w:eastAsia="Times New Roman" w:cs="Times New Roman"/>
+          <w:color w:val="000000"/>
+          <w:sz w:val="24"/>
+          <w:szCs w:val="24"/>
+        </w:rPr>
+        <w:t>, rather it slowed down, until there was a large enough dataset and corresponding number of threads</w:t>
+      </w:r>
+      <w:r>
+        <w:rPr>
+          <w:rFonts w:eastAsia="Times New Roman" w:cs="Times New Roman"/>
+          <w:color w:val="000000"/>
+          <w:sz w:val="24"/>
+          <w:szCs w:val="24"/>
+        </w:rPr>
+        <w:t xml:space="preserve"> for there to be a beneficial speed up</w:t>
+      </w:r>
+      <w:r>
+        <w:rPr>
+          <w:rFonts w:eastAsia="Times New Roman" w:cs="Times New Roman"/>
+          <w:color w:val="000000"/>
+          <w:sz w:val="24"/>
+          <w:szCs w:val="24"/>
+        </w:rPr>
+        <w:t>. This could very well be because of the overhead incurred in malloc of the double int pointer matrix</w:t>
+      </w:r>
+      <w:r>
+        <w:rPr>
+          <w:rFonts w:eastAsia="Times New Roman" w:cs="Times New Roman"/>
+          <w:color w:val="000000"/>
+          <w:sz w:val="24"/>
+          <w:szCs w:val="24"/>
+        </w:rPr>
+        <w:t>, initializing it</w:t>
+      </w:r>
+      <w:r>
+        <w:rPr>
+          <w:rFonts w:eastAsia="Times New Roman" w:cs="Times New Roman"/>
+          <w:color w:val="000000"/>
+          <w:sz w:val="24"/>
+          <w:szCs w:val="24"/>
+        </w:rPr>
+        <w:t xml:space="preserve"> and then merging it back. There is also a critical block, which is needed to ensure that no other thread would interfere when the merge process is happening on one thread. The use of the critical, however, affects the parallelization of the implementation. </w:t>
       </w:r>
     </w:p>
     <w:p>
@@ -1640,6 +1706,8 @@
         </w:rPr>
         <w:t>Conclusion:</w:t>
       </w:r>
+      <w:bookmarkStart w:id="0" w:name="_GoBack"/>
+      <w:bookmarkEnd w:id="0"/>
     </w:p>
     <w:p>
       <w:pPr>
@@ -1688,8 +1756,6 @@
         </w:rPr>
         <w:t xml:space="preserve">The size of the data set and the number of threads used will affect the speed up. The overhead needs to be outweighed by the parallelization process for any benefit. </w:t>
       </w:r>
-      <w:bookmarkStart w:id="0" w:name="_GoBack"/>
-      <w:bookmarkEnd w:id="0"/>
       <w:r>
         <w:rPr>
           <w:rFonts w:eastAsia="Times New Roman" w:cs="Times New Roman"/>
@@ -2570,11 +2636,11 @@
           <c:showPercent val="0"/>
           <c:showBubbleSize val="0"/>
         </c:dLbls>
-        <c:axId val="-2018085568"/>
-        <c:axId val="-2122707328"/>
+        <c:axId val="-1994874320"/>
+        <c:axId val="-2014284352"/>
       </c:scatterChart>
       <c:valAx>
-        <c:axId val="-2018085568"/>
+        <c:axId val="-1994874320"/>
         <c:scaling>
           <c:orientation val="minMax"/>
         </c:scaling>
@@ -2686,12 +2752,12 @@
             <a:endParaRPr lang="en-US"/>
           </a:p>
         </c:txPr>
-        <c:crossAx val="-2122707328"/>
+        <c:crossAx val="-2014284352"/>
         <c:crosses val="autoZero"/>
         <c:crossBetween val="midCat"/>
       </c:valAx>
       <c:valAx>
-        <c:axId val="-2122707328"/>
+        <c:axId val="-2014284352"/>
         <c:scaling>
           <c:orientation val="minMax"/>
         </c:scaling>
@@ -2803,7 +2869,7 @@
             <a:endParaRPr lang="en-US"/>
           </a:p>
         </c:txPr>
-        <c:crossAx val="-2018085568"/>
+        <c:crossAx val="-1994874320"/>
         <c:crosses val="autoZero"/>
         <c:crossBetween val="midCat"/>
       </c:valAx>
@@ -3170,11 +3236,11 @@
           <c:showPercent val="0"/>
           <c:showBubbleSize val="0"/>
         </c:dLbls>
-        <c:axId val="-2017827392"/>
-        <c:axId val="-2039703904"/>
+        <c:axId val="2129051856"/>
+        <c:axId val="-2013426480"/>
       </c:scatterChart>
       <c:valAx>
-        <c:axId val="-2017827392"/>
+        <c:axId val="2129051856"/>
         <c:scaling>
           <c:orientation val="minMax"/>
         </c:scaling>
@@ -3286,12 +3352,12 @@
             <a:endParaRPr lang="en-US"/>
           </a:p>
         </c:txPr>
-        <c:crossAx val="-2039703904"/>
+        <c:crossAx val="-2013426480"/>
         <c:crosses val="autoZero"/>
         <c:crossBetween val="midCat"/>
       </c:valAx>
       <c:valAx>
-        <c:axId val="-2039703904"/>
+        <c:axId val="-2013426480"/>
         <c:scaling>
           <c:orientation val="minMax"/>
         </c:scaling>
@@ -3408,7 +3474,7 @@
             <a:endParaRPr lang="en-US"/>
           </a:p>
         </c:txPr>
-        <c:crossAx val="-2017827392"/>
+        <c:crossAx val="2129051856"/>
         <c:crosses val="autoZero"/>
         <c:crossBetween val="midCat"/>
       </c:valAx>

</xml_diff>